<commit_message>
Últimos ajustes de formato de la memoria y subida en Pdf
</commit_message>
<xml_diff>
--- a/Documentación/Memoria de Proyecto Final.docx
+++ b/Documentación/Memoria de Proyecto Final.docx
@@ -4793,7 +4793,7 @@
           <w:shd w:val="clear" w:color="auto" w:fill="FFFFFF"/>
           <w:lang w:eastAsia="es-ES"/>
         </w:rPr>
-        <w:t xml:space="preserve">Todo ello funcionará por debajo con una Api REST hecha con </w:t>
+        <w:t xml:space="preserve">Todo ello funcionará por debajo con una Api </w:t>
       </w:r>
       <w:proofErr w:type="spellStart"/>
       <w:r>
@@ -4805,6 +4805,30 @@
           <w:shd w:val="clear" w:color="auto" w:fill="FFFFFF"/>
           <w:lang w:eastAsia="es-ES"/>
         </w:rPr>
+        <w:t>REST</w:t>
+      </w:r>
+      <w:proofErr w:type="spellEnd"/>
+      <w:r>
+        <w:rPr>
+          <w:rFonts w:eastAsia="Times New Roman" w:cstheme="minorHAnsi"/>
+          <w:color w:val="000000"/>
+          <w:sz w:val="20"/>
+          <w:szCs w:val="20"/>
+          <w:shd w:val="clear" w:color="auto" w:fill="FFFFFF"/>
+          <w:lang w:eastAsia="es-ES"/>
+        </w:rPr>
+        <w:t xml:space="preserve"> hecha con </w:t>
+      </w:r>
+      <w:proofErr w:type="spellStart"/>
+      <w:r>
+        <w:rPr>
+          <w:rFonts w:eastAsia="Times New Roman" w:cstheme="minorHAnsi"/>
+          <w:color w:val="000000"/>
+          <w:sz w:val="20"/>
+          <w:szCs w:val="20"/>
+          <w:shd w:val="clear" w:color="auto" w:fill="FFFFFF"/>
+          <w:lang w:eastAsia="es-ES"/>
+        </w:rPr>
         <w:t>Nodejs</w:t>
       </w:r>
       <w:proofErr w:type="spellEnd"/>
@@ -4937,8 +4961,6 @@
         </w:rPr>
         <w:br w:type="page"/>
       </w:r>
-      <w:bookmarkStart w:id="0" w:name="_GoBack"/>
-      <w:bookmarkEnd w:id="0"/>
       <w:r>
         <w:rPr>
           <w:rFonts w:eastAsia="Times New Roman" w:cstheme="minorHAnsi"/>
@@ -7469,7 +7491,7 @@
             <v:path o:extrusionok="f" gradientshapeok="t" o:connecttype="rect"/>
             <o:lock v:ext="edit" aspectratio="t"/>
           </v:shapetype>
-          <v:shape id="_x0000_i1025" type="#_x0000_t75" style="width:382.05pt;height:149.9pt">
+          <v:shape id="_x0000_i1025" type="#_x0000_t75" style="width:381.8pt;height:150pt">
             <v:imagedata r:id="rId32" o:title="Diagramadeclase" croptop="7222f" cropbottom="27552f" cropleft="10100f" cropright="10192f"/>
           </v:shape>
         </w:pict>
@@ -15874,15 +15896,6 @@
           <w:lang w:eastAsia="es-ES"/>
         </w:rPr>
         <w:tab/>
-      </w:r>
-      <w:r>
-        <w:rPr>
-          <w:rFonts w:eastAsia="Times New Roman" w:cstheme="minorHAnsi"/>
-          <w:color w:val="000000"/>
-          <w:sz w:val="20"/>
-          <w:szCs w:val="20"/>
-          <w:lang w:eastAsia="es-ES"/>
-        </w:rPr>
         <w:t>En este paquete incluimos todos los recursos que vamos a usar a la hora de programar.</w:t>
       </w:r>
     </w:p>
@@ -15953,65 +15966,17 @@
     <w:p>
       <w:pPr>
         <w:pStyle w:val="Prrafodelista"/>
-        <w:numPr>
-          <w:ilvl w:val="0"/>
-          <w:numId w:val="18"/>
-        </w:numPr>
-        <w:spacing w:after="0" w:line="240" w:lineRule="auto"/>
-        <w:ind w:left="1276" w:hanging="567"/>
-        <w:jc w:val="both"/>
-        <w:rPr>
-          <w:rFonts w:eastAsia="Times New Roman" w:cstheme="minorHAnsi"/>
-          <w:color w:val="000000"/>
-          <w:sz w:val="20"/>
-          <w:szCs w:val="20"/>
-          <w:lang w:eastAsia="es-ES"/>
-        </w:rPr>
-      </w:pPr>
-      <w:proofErr w:type="spellStart"/>
-      <w:r>
-        <w:rPr>
-          <w:rFonts w:eastAsia="Times New Roman" w:cstheme="minorHAnsi"/>
-          <w:color w:val="000000"/>
-          <w:sz w:val="20"/>
-          <w:szCs w:val="20"/>
-          <w:lang w:eastAsia="es-ES"/>
-        </w:rPr>
-        <w:t>MyApp</w:t>
-      </w:r>
-      <w:proofErr w:type="spellEnd"/>
-      <w:r>
-        <w:rPr>
-          <w:rFonts w:eastAsia="Times New Roman" w:cstheme="minorHAnsi"/>
-          <w:color w:val="000000"/>
-          <w:sz w:val="20"/>
-          <w:szCs w:val="20"/>
-          <w:lang w:eastAsia="es-ES"/>
-        </w:rPr>
-        <w:t xml:space="preserve">: Clase que nos sirve para llamar al contexto si no nos encontramos en un </w:t>
-      </w:r>
-      <w:proofErr w:type="spellStart"/>
-      <w:r>
-        <w:rPr>
-          <w:rFonts w:eastAsia="Times New Roman" w:cstheme="minorHAnsi"/>
-          <w:color w:val="000000"/>
-          <w:sz w:val="20"/>
-          <w:szCs w:val="20"/>
-          <w:lang w:eastAsia="es-ES"/>
-        </w:rPr>
-        <w:t>activity</w:t>
-      </w:r>
-      <w:proofErr w:type="spellEnd"/>
-      <w:r>
-        <w:rPr>
-          <w:rFonts w:eastAsia="Times New Roman" w:cstheme="minorHAnsi"/>
-          <w:color w:val="000000"/>
-          <w:sz w:val="20"/>
-          <w:szCs w:val="20"/>
-          <w:lang w:eastAsia="es-ES"/>
-        </w:rPr>
-        <w:t xml:space="preserve"> o en fragmentos.</w:t>
-      </w:r>
+        <w:spacing w:after="0" w:line="240" w:lineRule="auto"/>
+        <w:ind w:left="1276"/>
+        <w:jc w:val="both"/>
+        <w:rPr>
+          <w:rFonts w:eastAsia="Times New Roman" w:cstheme="minorHAnsi"/>
+          <w:color w:val="000000"/>
+          <w:sz w:val="20"/>
+          <w:szCs w:val="20"/>
+          <w:lang w:eastAsia="es-ES"/>
+        </w:rPr>
+      </w:pPr>
     </w:p>
     <w:p>
       <w:pPr>
@@ -16040,6 +16005,84 @@
           <w:szCs w:val="20"/>
           <w:lang w:eastAsia="es-ES"/>
         </w:rPr>
+        <w:t>MyApp</w:t>
+      </w:r>
+      <w:proofErr w:type="spellEnd"/>
+      <w:r>
+        <w:rPr>
+          <w:rFonts w:eastAsia="Times New Roman" w:cstheme="minorHAnsi"/>
+          <w:color w:val="000000"/>
+          <w:sz w:val="20"/>
+          <w:szCs w:val="20"/>
+          <w:lang w:eastAsia="es-ES"/>
+        </w:rPr>
+        <w:t xml:space="preserve">: Clase que nos sirve para llamar al contexto si no nos encontramos en un </w:t>
+      </w:r>
+      <w:proofErr w:type="spellStart"/>
+      <w:r>
+        <w:rPr>
+          <w:rFonts w:eastAsia="Times New Roman" w:cstheme="minorHAnsi"/>
+          <w:color w:val="000000"/>
+          <w:sz w:val="20"/>
+          <w:szCs w:val="20"/>
+          <w:lang w:eastAsia="es-ES"/>
+        </w:rPr>
+        <w:t>activity</w:t>
+      </w:r>
+      <w:proofErr w:type="spellEnd"/>
+      <w:r>
+        <w:rPr>
+          <w:rFonts w:eastAsia="Times New Roman" w:cstheme="minorHAnsi"/>
+          <w:color w:val="000000"/>
+          <w:sz w:val="20"/>
+          <w:szCs w:val="20"/>
+          <w:lang w:eastAsia="es-ES"/>
+        </w:rPr>
+        <w:t xml:space="preserve"> o en fragmentos.</w:t>
+      </w:r>
+    </w:p>
+    <w:p>
+      <w:pPr>
+        <w:pStyle w:val="Prrafodelista"/>
+        <w:spacing w:after="0" w:line="240" w:lineRule="auto"/>
+        <w:ind w:left="1276"/>
+        <w:jc w:val="both"/>
+        <w:rPr>
+          <w:rFonts w:eastAsia="Times New Roman" w:cstheme="minorHAnsi"/>
+          <w:color w:val="000000"/>
+          <w:sz w:val="20"/>
+          <w:szCs w:val="20"/>
+          <w:lang w:eastAsia="es-ES"/>
+        </w:rPr>
+      </w:pPr>
+    </w:p>
+    <w:p>
+      <w:pPr>
+        <w:pStyle w:val="Prrafodelista"/>
+        <w:numPr>
+          <w:ilvl w:val="0"/>
+          <w:numId w:val="18"/>
+        </w:numPr>
+        <w:spacing w:after="0" w:line="240" w:lineRule="auto"/>
+        <w:ind w:left="1276" w:hanging="567"/>
+        <w:jc w:val="both"/>
+        <w:rPr>
+          <w:rFonts w:eastAsia="Times New Roman" w:cstheme="minorHAnsi"/>
+          <w:color w:val="000000"/>
+          <w:sz w:val="20"/>
+          <w:szCs w:val="20"/>
+          <w:lang w:eastAsia="es-ES"/>
+        </w:rPr>
+      </w:pPr>
+      <w:proofErr w:type="spellStart"/>
+      <w:r>
+        <w:rPr>
+          <w:rFonts w:eastAsia="Times New Roman" w:cstheme="minorHAnsi"/>
+          <w:color w:val="000000"/>
+          <w:sz w:val="20"/>
+          <w:szCs w:val="20"/>
+          <w:lang w:eastAsia="es-ES"/>
+        </w:rPr>
         <w:t>SharedPreferencesManager</w:t>
       </w:r>
       <w:proofErr w:type="spellEnd"/>
@@ -16190,17 +16233,7 @@
           <w:lang w:eastAsia="es-ES"/>
         </w:rPr>
         <w:tab/>
-        <w:t>En este paquete incluimos</w:t>
-      </w:r>
-      <w:r>
-        <w:rPr>
-          <w:rFonts w:eastAsia="Times New Roman" w:cstheme="minorHAnsi"/>
-          <w:color w:val="000000"/>
-          <w:sz w:val="20"/>
-          <w:szCs w:val="20"/>
-          <w:lang w:eastAsia="es-ES"/>
-        </w:rPr>
-        <w:t xml:space="preserve"> dos paquetes que a su vez incluyen los repositorios y los </w:t>
+        <w:t xml:space="preserve">En este paquete incluimos dos paquetes que a su vez incluyen los repositorios y los </w:t>
       </w:r>
       <w:proofErr w:type="spellStart"/>
       <w:r>
@@ -16246,44 +16279,25 @@
           <w:numId w:val="19"/>
         </w:numPr>
         <w:spacing w:after="0" w:line="240" w:lineRule="auto"/>
-        <w:jc w:val="both"/>
-        <w:rPr>
-          <w:rFonts w:eastAsia="Times New Roman" w:cstheme="minorHAnsi"/>
-          <w:color w:val="000000"/>
-          <w:sz w:val="20"/>
-          <w:szCs w:val="20"/>
-          <w:lang w:eastAsia="es-ES"/>
-        </w:rPr>
-      </w:pPr>
-      <w:r>
-        <w:rPr>
-          <w:rFonts w:eastAsia="Times New Roman" w:cstheme="minorHAnsi"/>
-          <w:color w:val="000000"/>
-          <w:sz w:val="20"/>
-          <w:szCs w:val="20"/>
-          <w:lang w:eastAsia="es-ES"/>
-        </w:rPr>
-        <w:t>Pedido</w:t>
-      </w:r>
-      <w:r>
-        <w:rPr>
-          <w:rFonts w:eastAsia="Times New Roman" w:cstheme="minorHAnsi"/>
-          <w:color w:val="000000"/>
-          <w:sz w:val="20"/>
-          <w:szCs w:val="20"/>
-          <w:lang w:eastAsia="es-ES"/>
-        </w:rPr>
-        <w:t xml:space="preserve">: </w:t>
-      </w:r>
-      <w:r>
-        <w:rPr>
-          <w:rFonts w:eastAsia="Times New Roman" w:cstheme="minorHAnsi"/>
-          <w:color w:val="000000"/>
-          <w:sz w:val="20"/>
-          <w:szCs w:val="20"/>
-          <w:lang w:eastAsia="es-ES"/>
-        </w:rPr>
-        <w:t xml:space="preserve">paquete que incluye el repositorio de Pedido y sus </w:t>
+        <w:ind w:left="1276" w:hanging="567"/>
+        <w:jc w:val="both"/>
+        <w:rPr>
+          <w:rFonts w:eastAsia="Times New Roman" w:cstheme="minorHAnsi"/>
+          <w:color w:val="000000"/>
+          <w:sz w:val="20"/>
+          <w:szCs w:val="20"/>
+          <w:lang w:eastAsia="es-ES"/>
+        </w:rPr>
+      </w:pPr>
+      <w:r>
+        <w:rPr>
+          <w:rFonts w:eastAsia="Times New Roman" w:cstheme="minorHAnsi"/>
+          <w:color w:val="000000"/>
+          <w:sz w:val="20"/>
+          <w:szCs w:val="20"/>
+          <w:lang w:eastAsia="es-ES"/>
+        </w:rPr>
+        <w:t xml:space="preserve">Pedido: paquete que incluye el repositorio de Pedido y sus </w:t>
       </w:r>
       <w:proofErr w:type="spellStart"/>
       <w:r>
@@ -16297,15 +16311,31 @@
         <w:t>viewModels</w:t>
       </w:r>
       <w:proofErr w:type="spellEnd"/>
+    </w:p>
+    <w:p>
+      <w:pPr>
+        <w:pStyle w:val="Prrafodelista"/>
+        <w:spacing w:after="0" w:line="240" w:lineRule="auto"/>
+        <w:ind w:left="1843"/>
+        <w:jc w:val="both"/>
+        <w:rPr>
+          <w:rFonts w:eastAsia="Times New Roman" w:cstheme="minorHAnsi"/>
+          <w:color w:val="000000"/>
+          <w:sz w:val="20"/>
+          <w:szCs w:val="20"/>
+          <w:lang w:eastAsia="es-ES"/>
+        </w:rPr>
+      </w:pPr>
     </w:p>
     <w:p>
       <w:pPr>
         <w:pStyle w:val="Prrafodelista"/>
         <w:numPr>
           <w:ilvl w:val="1"/>
-          <w:numId w:val="19"/>
+          <w:numId w:val="22"/>
         </w:numPr>
         <w:spacing w:after="0" w:line="240" w:lineRule="auto"/>
+        <w:ind w:left="1843" w:hanging="567"/>
         <w:jc w:val="both"/>
         <w:rPr>
           <w:rFonts w:eastAsia="Times New Roman" w:cstheme="minorHAnsi"/>
@@ -16343,9 +16373,10 @@
         <w:pStyle w:val="Prrafodelista"/>
         <w:numPr>
           <w:ilvl w:val="1"/>
-          <w:numId w:val="19"/>
+          <w:numId w:val="22"/>
         </w:numPr>
         <w:spacing w:after="0" w:line="240" w:lineRule="auto"/>
+        <w:ind w:left="1843" w:hanging="567"/>
         <w:jc w:val="both"/>
         <w:rPr>
           <w:rFonts w:eastAsia="Times New Roman" w:cstheme="minorHAnsi"/>
@@ -16403,9 +16434,10 @@
         <w:pStyle w:val="Prrafodelista"/>
         <w:numPr>
           <w:ilvl w:val="1"/>
-          <w:numId w:val="19"/>
+          <w:numId w:val="22"/>
         </w:numPr>
         <w:spacing w:after="0" w:line="240" w:lineRule="auto"/>
+        <w:ind w:left="1843" w:hanging="567"/>
         <w:jc w:val="both"/>
         <w:rPr>
           <w:rFonts w:eastAsia="Times New Roman" w:cstheme="minorHAnsi"/>
@@ -16457,6 +16489,21 @@
         </w:rPr>
         <w:t xml:space="preserve"> </w:t>
       </w:r>
+    </w:p>
+    <w:p>
+      <w:pPr>
+        <w:pStyle w:val="Prrafodelista"/>
+        <w:spacing w:after="0" w:line="240" w:lineRule="auto"/>
+        <w:ind w:left="1276"/>
+        <w:jc w:val="both"/>
+        <w:rPr>
+          <w:rFonts w:eastAsia="Times New Roman" w:cstheme="minorHAnsi"/>
+          <w:color w:val="000000"/>
+          <w:sz w:val="20"/>
+          <w:szCs w:val="20"/>
+          <w:lang w:eastAsia="es-ES"/>
+        </w:rPr>
+      </w:pPr>
     </w:p>
     <w:p>
       <w:pPr>
@@ -16466,6 +16513,7 @@
           <w:numId w:val="19"/>
         </w:numPr>
         <w:spacing w:after="0" w:line="240" w:lineRule="auto"/>
+        <w:ind w:left="1276" w:hanging="709"/>
         <w:jc w:val="both"/>
         <w:rPr>
           <w:rFonts w:eastAsia="Times New Roman" w:cstheme="minorHAnsi"/>
@@ -16519,15 +16567,31 @@
         </w:rPr>
         <w:t>.</w:t>
       </w:r>
+    </w:p>
+    <w:p>
+      <w:pPr>
+        <w:pStyle w:val="Prrafodelista"/>
+        <w:spacing w:after="0" w:line="240" w:lineRule="auto"/>
+        <w:ind w:left="1843"/>
+        <w:jc w:val="both"/>
+        <w:rPr>
+          <w:rFonts w:eastAsia="Times New Roman" w:cstheme="minorHAnsi"/>
+          <w:color w:val="000000"/>
+          <w:sz w:val="20"/>
+          <w:szCs w:val="20"/>
+          <w:lang w:eastAsia="es-ES"/>
+        </w:rPr>
+      </w:pPr>
     </w:p>
     <w:p>
       <w:pPr>
         <w:pStyle w:val="Prrafodelista"/>
         <w:numPr>
           <w:ilvl w:val="1"/>
-          <w:numId w:val="19"/>
+          <w:numId w:val="22"/>
         </w:numPr>
         <w:spacing w:after="0" w:line="240" w:lineRule="auto"/>
+        <w:ind w:left="1843" w:hanging="567"/>
         <w:jc w:val="both"/>
         <w:rPr>
           <w:rFonts w:eastAsia="Times New Roman" w:cstheme="minorHAnsi"/>
@@ -16565,9 +16629,10 @@
         <w:pStyle w:val="Prrafodelista"/>
         <w:numPr>
           <w:ilvl w:val="1"/>
-          <w:numId w:val="19"/>
+          <w:numId w:val="22"/>
         </w:numPr>
         <w:spacing w:after="0" w:line="240" w:lineRule="auto"/>
+        <w:ind w:left="1843" w:hanging="567"/>
         <w:jc w:val="both"/>
         <w:rPr>
           <w:rFonts w:eastAsia="Times New Roman" w:cstheme="minorHAnsi"/>
@@ -16747,9 +16812,10 @@
         <w:pStyle w:val="Prrafodelista"/>
         <w:numPr>
           <w:ilvl w:val="0"/>
-          <w:numId w:val="20"/>
+          <w:numId w:val="19"/>
         </w:numPr>
         <w:spacing w:after="0" w:line="240" w:lineRule="auto"/>
+        <w:ind w:left="1276" w:hanging="709"/>
         <w:jc w:val="both"/>
         <w:rPr>
           <w:rFonts w:eastAsia="Times New Roman" w:cstheme="minorHAnsi"/>
@@ -16771,15 +16837,31 @@
         <w:t>Request</w:t>
       </w:r>
       <w:proofErr w:type="spellEnd"/>
+    </w:p>
+    <w:p>
+      <w:pPr>
+        <w:pStyle w:val="Prrafodelista"/>
+        <w:spacing w:after="0" w:line="240" w:lineRule="auto"/>
+        <w:ind w:left="1843"/>
+        <w:jc w:val="both"/>
+        <w:rPr>
+          <w:rFonts w:eastAsia="Times New Roman" w:cstheme="minorHAnsi"/>
+          <w:color w:val="000000"/>
+          <w:sz w:val="20"/>
+          <w:szCs w:val="20"/>
+          <w:lang w:eastAsia="es-ES"/>
+        </w:rPr>
+      </w:pPr>
     </w:p>
     <w:p>
       <w:pPr>
         <w:pStyle w:val="Prrafodelista"/>
         <w:numPr>
           <w:ilvl w:val="1"/>
-          <w:numId w:val="20"/>
+          <w:numId w:val="22"/>
         </w:numPr>
         <w:spacing w:after="0" w:line="240" w:lineRule="auto"/>
+        <w:ind w:left="1843" w:hanging="567"/>
         <w:jc w:val="both"/>
         <w:rPr>
           <w:rFonts w:eastAsia="Times New Roman" w:cstheme="minorHAnsi"/>
@@ -16817,9 +16899,10 @@
         <w:pStyle w:val="Prrafodelista"/>
         <w:numPr>
           <w:ilvl w:val="1"/>
-          <w:numId w:val="20"/>
+          <w:numId w:val="22"/>
         </w:numPr>
         <w:spacing w:after="0" w:line="240" w:lineRule="auto"/>
+        <w:ind w:left="1843" w:hanging="567"/>
         <w:jc w:val="both"/>
         <w:rPr>
           <w:rFonts w:eastAsia="Times New Roman" w:cstheme="minorHAnsi"/>
@@ -16849,27 +16932,7 @@
           <w:szCs w:val="20"/>
           <w:lang w:eastAsia="es-ES"/>
         </w:rPr>
-        <w:t xml:space="preserve">: </w:t>
-      </w:r>
-      <w:r>
-        <w:rPr>
-          <w:rFonts w:eastAsia="Times New Roman" w:cstheme="minorHAnsi"/>
-          <w:color w:val="000000"/>
-          <w:sz w:val="20"/>
-          <w:szCs w:val="20"/>
-          <w:lang w:eastAsia="es-ES"/>
-        </w:rPr>
-        <w:t xml:space="preserve">Modelo que necesita el cuerpo de la petición para </w:t>
-      </w:r>
-      <w:r>
-        <w:rPr>
-          <w:rFonts w:eastAsia="Times New Roman" w:cstheme="minorHAnsi"/>
-          <w:color w:val="000000"/>
-          <w:sz w:val="20"/>
-          <w:szCs w:val="20"/>
-          <w:lang w:eastAsia="es-ES"/>
-        </w:rPr>
-        <w:t>editar la contraseña de un usuario.</w:t>
+        <w:t>: Modelo que necesita el cuerpo de la petición para editar la contraseña de un usuario.</w:t>
       </w:r>
     </w:p>
     <w:p>
@@ -16877,9 +16940,10 @@
         <w:pStyle w:val="Prrafodelista"/>
         <w:numPr>
           <w:ilvl w:val="1"/>
-          <w:numId w:val="20"/>
+          <w:numId w:val="22"/>
         </w:numPr>
         <w:spacing w:after="0" w:line="240" w:lineRule="auto"/>
+        <w:ind w:left="1843" w:hanging="567"/>
         <w:jc w:val="both"/>
         <w:rPr>
           <w:rFonts w:eastAsia="Times New Roman" w:cstheme="minorHAnsi"/>
@@ -16898,6 +16962,7 @@
           <w:szCs w:val="20"/>
           <w:lang w:eastAsia="es-ES"/>
         </w:rPr>
+        <w:lastRenderedPageBreak/>
         <w:t>RequestEditUser</w:t>
       </w:r>
       <w:proofErr w:type="spellEnd"/>
@@ -16909,27 +16974,7 @@
           <w:szCs w:val="20"/>
           <w:lang w:eastAsia="es-ES"/>
         </w:rPr>
-        <w:t xml:space="preserve">: </w:t>
-      </w:r>
-      <w:r>
-        <w:rPr>
-          <w:rFonts w:eastAsia="Times New Roman" w:cstheme="minorHAnsi"/>
-          <w:color w:val="000000"/>
-          <w:sz w:val="20"/>
-          <w:szCs w:val="20"/>
-          <w:lang w:eastAsia="es-ES"/>
-        </w:rPr>
-        <w:t>Modelo que necesita el cuerpo de la petici</w:t>
-      </w:r>
-      <w:r>
-        <w:rPr>
-          <w:rFonts w:eastAsia="Times New Roman" w:cstheme="minorHAnsi"/>
-          <w:color w:val="000000"/>
-          <w:sz w:val="20"/>
-          <w:szCs w:val="20"/>
-          <w:lang w:eastAsia="es-ES"/>
-        </w:rPr>
-        <w:t>ón para editar un usuario.</w:t>
+        <w:t>: Modelo que necesita el cuerpo de la petición para editar un usuario.</w:t>
       </w:r>
     </w:p>
     <w:p>
@@ -16937,9 +16982,10 @@
         <w:pStyle w:val="Prrafodelista"/>
         <w:numPr>
           <w:ilvl w:val="1"/>
-          <w:numId w:val="20"/>
+          <w:numId w:val="22"/>
         </w:numPr>
         <w:spacing w:after="0" w:line="240" w:lineRule="auto"/>
+        <w:ind w:left="1843" w:hanging="567"/>
         <w:jc w:val="both"/>
         <w:rPr>
           <w:rFonts w:eastAsia="Times New Roman" w:cstheme="minorHAnsi"/>
@@ -16969,27 +17015,7 @@
           <w:szCs w:val="20"/>
           <w:lang w:eastAsia="es-ES"/>
         </w:rPr>
-        <w:t xml:space="preserve">: </w:t>
-      </w:r>
-      <w:r>
-        <w:rPr>
-          <w:rFonts w:eastAsia="Times New Roman" w:cstheme="minorHAnsi"/>
-          <w:color w:val="000000"/>
-          <w:sz w:val="20"/>
-          <w:szCs w:val="20"/>
-          <w:lang w:eastAsia="es-ES"/>
-        </w:rPr>
-        <w:t>Modelo que necesita el cuerpo de la petici</w:t>
-      </w:r>
-      <w:r>
-        <w:rPr>
-          <w:rFonts w:eastAsia="Times New Roman" w:cstheme="minorHAnsi"/>
-          <w:color w:val="000000"/>
-          <w:sz w:val="20"/>
-          <w:szCs w:val="20"/>
-          <w:lang w:eastAsia="es-ES"/>
-        </w:rPr>
-        <w:t xml:space="preserve">ón para </w:t>
+        <w:t xml:space="preserve">: Modelo que necesita el cuerpo de la petición para </w:t>
       </w:r>
       <w:proofErr w:type="spellStart"/>
       <w:r>
@@ -17035,15 +17061,31 @@
         </w:rPr>
         <w:t>.</w:t>
       </w:r>
+    </w:p>
+    <w:p>
+      <w:pPr>
+        <w:pStyle w:val="Prrafodelista"/>
+        <w:spacing w:after="0" w:line="240" w:lineRule="auto"/>
+        <w:ind w:left="1276"/>
+        <w:jc w:val="both"/>
+        <w:rPr>
+          <w:rFonts w:eastAsia="Times New Roman" w:cstheme="minorHAnsi"/>
+          <w:color w:val="000000"/>
+          <w:sz w:val="20"/>
+          <w:szCs w:val="20"/>
+          <w:lang w:eastAsia="es-ES"/>
+        </w:rPr>
+      </w:pPr>
     </w:p>
     <w:p>
       <w:pPr>
         <w:pStyle w:val="Prrafodelista"/>
         <w:numPr>
           <w:ilvl w:val="0"/>
-          <w:numId w:val="20"/>
+          <w:numId w:val="19"/>
         </w:numPr>
         <w:spacing w:after="0" w:line="240" w:lineRule="auto"/>
+        <w:ind w:left="1276" w:hanging="709"/>
         <w:jc w:val="both"/>
         <w:rPr>
           <w:rFonts w:eastAsia="Times New Roman" w:cstheme="minorHAnsi"/>
@@ -17063,15 +17105,31 @@
         </w:rPr>
         <w:t>Response</w:t>
       </w:r>
+    </w:p>
+    <w:p>
+      <w:pPr>
+        <w:pStyle w:val="Prrafodelista"/>
+        <w:spacing w:after="0" w:line="240" w:lineRule="auto"/>
+        <w:ind w:left="1843"/>
+        <w:jc w:val="both"/>
+        <w:rPr>
+          <w:rFonts w:eastAsia="Times New Roman" w:cstheme="minorHAnsi"/>
+          <w:color w:val="000000"/>
+          <w:sz w:val="20"/>
+          <w:szCs w:val="20"/>
+          <w:lang w:eastAsia="es-ES"/>
+        </w:rPr>
+      </w:pPr>
     </w:p>
     <w:p>
       <w:pPr>
         <w:pStyle w:val="Prrafodelista"/>
         <w:numPr>
           <w:ilvl w:val="1"/>
-          <w:numId w:val="20"/>
+          <w:numId w:val="22"/>
         </w:numPr>
         <w:spacing w:after="0" w:line="240" w:lineRule="auto"/>
+        <w:ind w:left="1843" w:hanging="567"/>
         <w:jc w:val="both"/>
         <w:rPr>
           <w:rFonts w:eastAsia="Times New Roman" w:cstheme="minorHAnsi"/>
@@ -17129,9 +17187,10 @@
         <w:pStyle w:val="Prrafodelista"/>
         <w:numPr>
           <w:ilvl w:val="1"/>
-          <w:numId w:val="20"/>
+          <w:numId w:val="22"/>
         </w:numPr>
         <w:spacing w:after="0" w:line="240" w:lineRule="auto"/>
+        <w:ind w:left="1843" w:hanging="567"/>
         <w:jc w:val="both"/>
         <w:rPr>
           <w:rFonts w:eastAsia="Times New Roman" w:cstheme="minorHAnsi"/>
@@ -17169,9 +17228,10 @@
         <w:pStyle w:val="Prrafodelista"/>
         <w:numPr>
           <w:ilvl w:val="1"/>
-          <w:numId w:val="20"/>
+          <w:numId w:val="22"/>
         </w:numPr>
         <w:spacing w:after="0" w:line="240" w:lineRule="auto"/>
+        <w:ind w:left="1843" w:hanging="567"/>
         <w:jc w:val="both"/>
         <w:rPr>
           <w:rFonts w:eastAsia="Times New Roman" w:cstheme="minorHAnsi"/>
@@ -17209,9 +17269,10 @@
         <w:pStyle w:val="Prrafodelista"/>
         <w:numPr>
           <w:ilvl w:val="1"/>
-          <w:numId w:val="20"/>
+          <w:numId w:val="22"/>
         </w:numPr>
         <w:spacing w:after="0" w:line="240" w:lineRule="auto"/>
+        <w:ind w:left="1843" w:hanging="567"/>
         <w:jc w:val="both"/>
         <w:rPr>
           <w:rFonts w:eastAsia="Times New Roman" w:cstheme="minorHAnsi"/>
@@ -17230,7 +17291,6 @@
           <w:szCs w:val="20"/>
           <w:lang w:eastAsia="es-ES"/>
         </w:rPr>
-        <w:lastRenderedPageBreak/>
         <w:t>UserResponse</w:t>
       </w:r>
       <w:proofErr w:type="spellEnd"/>
@@ -17341,26 +17401,7 @@
           <w:lang w:eastAsia="es-ES"/>
         </w:rPr>
         <w:tab/>
-      </w:r>
-      <w:r>
-        <w:rPr>
-          <w:rFonts w:eastAsia="Times New Roman" w:cstheme="minorHAnsi"/>
-          <w:color w:val="000000"/>
-          <w:sz w:val="20"/>
-          <w:szCs w:val="20"/>
-          <w:lang w:eastAsia="es-ES"/>
-        </w:rPr>
-        <w:t>En este paquete incluimos los archivos relacionados en ponerse en contacto con el API</w:t>
-      </w:r>
-      <w:r>
-        <w:rPr>
-          <w:rFonts w:eastAsia="Times New Roman" w:cstheme="minorHAnsi"/>
-          <w:color w:val="000000"/>
-          <w:sz w:val="20"/>
-          <w:szCs w:val="20"/>
-          <w:lang w:eastAsia="es-ES"/>
-        </w:rPr>
-        <w:t>.</w:t>
+        <w:t>En este paquete incluimos los archivos relacionados en ponerse en contacto con el API.</w:t>
       </w:r>
     </w:p>
     <w:p>
@@ -17430,165 +17471,8 @@
     <w:p>
       <w:pPr>
         <w:pStyle w:val="Prrafodelista"/>
-        <w:numPr>
-          <w:ilvl w:val="0"/>
-          <w:numId w:val="18"/>
-        </w:numPr>
-        <w:spacing w:after="0" w:line="240" w:lineRule="auto"/>
-        <w:ind w:left="1276" w:hanging="567"/>
-        <w:jc w:val="both"/>
-        <w:rPr>
-          <w:rFonts w:eastAsia="Times New Roman" w:cstheme="minorHAnsi"/>
-          <w:color w:val="000000"/>
-          <w:sz w:val="20"/>
-          <w:szCs w:val="20"/>
-          <w:lang w:eastAsia="es-ES"/>
-        </w:rPr>
-      </w:pPr>
-      <w:proofErr w:type="spellStart"/>
-      <w:r>
-        <w:rPr>
-          <w:rFonts w:eastAsia="Times New Roman" w:cstheme="minorHAnsi"/>
-          <w:color w:val="000000"/>
-          <w:sz w:val="20"/>
-          <w:szCs w:val="20"/>
-          <w:lang w:eastAsia="es-ES"/>
-        </w:rPr>
-        <w:t>ServiceGenerator</w:t>
-      </w:r>
-      <w:proofErr w:type="spellEnd"/>
-      <w:r>
-        <w:rPr>
-          <w:rFonts w:eastAsia="Times New Roman" w:cstheme="minorHAnsi"/>
-          <w:color w:val="000000"/>
-          <w:sz w:val="20"/>
-          <w:szCs w:val="20"/>
-          <w:lang w:eastAsia="es-ES"/>
-        </w:rPr>
-        <w:t xml:space="preserve">: Clase encargada de modificar las peticiones de manera que se puedan </w:t>
-      </w:r>
-      <w:r>
-        <w:rPr>
-          <w:rFonts w:eastAsia="Times New Roman" w:cstheme="minorHAnsi"/>
-          <w:color w:val="000000"/>
-          <w:sz w:val="20"/>
-          <w:szCs w:val="20"/>
-          <w:lang w:eastAsia="es-ES"/>
-        </w:rPr>
-        <w:t>en poner en contacto con el api.</w:t>
-      </w:r>
-    </w:p>
-    <w:p>
-      <w:pPr>
-        <w:spacing w:after="0" w:line="240" w:lineRule="auto"/>
-        <w:jc w:val="both"/>
-        <w:rPr>
-          <w:rFonts w:eastAsia="Times New Roman" w:cstheme="minorHAnsi"/>
-          <w:color w:val="000000"/>
-          <w:sz w:val="20"/>
-          <w:szCs w:val="20"/>
-          <w:lang w:eastAsia="es-ES"/>
-        </w:rPr>
-      </w:pPr>
-    </w:p>
-    <w:p>
-      <w:pPr>
-        <w:spacing w:after="0" w:line="240" w:lineRule="auto"/>
-        <w:jc w:val="both"/>
-        <w:rPr>
-          <w:rFonts w:eastAsia="Times New Roman" w:cstheme="minorHAnsi"/>
-          <w:b/>
-          <w:color w:val="000000"/>
-          <w:sz w:val="20"/>
-          <w:szCs w:val="20"/>
-          <w:lang w:eastAsia="es-ES"/>
-        </w:rPr>
-      </w:pPr>
-      <w:r>
-        <w:rPr>
-          <w:rFonts w:eastAsia="Times New Roman" w:cstheme="minorHAnsi"/>
-          <w:b/>
-          <w:color w:val="000000"/>
-          <w:sz w:val="20"/>
-          <w:szCs w:val="20"/>
-          <w:lang w:eastAsia="es-ES"/>
-        </w:rPr>
-        <w:t xml:space="preserve">Paquete </w:t>
-      </w:r>
-      <w:proofErr w:type="spellStart"/>
-      <w:r>
-        <w:rPr>
-          <w:rFonts w:eastAsia="Times New Roman" w:cstheme="minorHAnsi"/>
-          <w:b/>
-          <w:color w:val="000000"/>
-          <w:sz w:val="20"/>
-          <w:szCs w:val="20"/>
-          <w:lang w:eastAsia="es-ES"/>
-        </w:rPr>
-        <w:t>ui</w:t>
-      </w:r>
-      <w:proofErr w:type="spellEnd"/>
-      <w:r>
-        <w:rPr>
-          <w:rFonts w:eastAsia="Times New Roman" w:cstheme="minorHAnsi"/>
-          <w:b/>
-          <w:color w:val="000000"/>
-          <w:sz w:val="20"/>
-          <w:szCs w:val="20"/>
-          <w:lang w:eastAsia="es-ES"/>
-        </w:rPr>
-        <w:t>:</w:t>
-      </w:r>
-    </w:p>
-    <w:p>
-      <w:pPr>
-        <w:spacing w:after="0" w:line="240" w:lineRule="auto"/>
-        <w:jc w:val="both"/>
-        <w:rPr>
-          <w:rFonts w:eastAsia="Times New Roman" w:cstheme="minorHAnsi"/>
-          <w:color w:val="000000"/>
-          <w:sz w:val="20"/>
-          <w:szCs w:val="20"/>
-          <w:lang w:eastAsia="es-ES"/>
-        </w:rPr>
-      </w:pPr>
-    </w:p>
-    <w:p>
-      <w:pPr>
-        <w:spacing w:after="0" w:line="240" w:lineRule="auto"/>
-        <w:jc w:val="both"/>
-        <w:rPr>
-          <w:rFonts w:eastAsia="Times New Roman" w:cstheme="minorHAnsi"/>
-          <w:color w:val="000000"/>
-          <w:sz w:val="20"/>
-          <w:szCs w:val="20"/>
-          <w:lang w:eastAsia="es-ES"/>
-        </w:rPr>
-      </w:pPr>
-      <w:r>
-        <w:rPr>
-          <w:rFonts w:eastAsia="Times New Roman" w:cstheme="minorHAnsi"/>
-          <w:color w:val="000000"/>
-          <w:sz w:val="20"/>
-          <w:szCs w:val="20"/>
-          <w:lang w:eastAsia="es-ES"/>
-        </w:rPr>
-        <w:tab/>
-      </w:r>
-      <w:r>
-        <w:rPr>
-          <w:rFonts w:eastAsia="Times New Roman" w:cstheme="minorHAnsi"/>
-          <w:color w:val="000000"/>
-          <w:sz w:val="20"/>
-          <w:szCs w:val="20"/>
-          <w:lang w:eastAsia="es-ES"/>
-        </w:rPr>
-        <w:t>Paquete en los que se definen los fragmentos de la página principal de la aplicación.</w:t>
-      </w:r>
-    </w:p>
-    <w:p>
-      <w:pPr>
-        <w:spacing w:after="0" w:line="240" w:lineRule="auto"/>
+        <w:spacing w:after="0" w:line="240" w:lineRule="auto"/>
+        <w:ind w:left="1276"/>
         <w:jc w:val="both"/>
         <w:rPr>
           <w:rFonts w:eastAsia="Times New Roman" w:cstheme="minorHAnsi"/>
@@ -17626,7 +17510,7 @@
           <w:szCs w:val="20"/>
           <w:lang w:eastAsia="es-ES"/>
         </w:rPr>
-        <w:t>MisPedidos</w:t>
+        <w:t>ServiceGenerator</w:t>
       </w:r>
       <w:proofErr w:type="spellEnd"/>
       <w:r>
@@ -17637,8 +17521,130 @@
           <w:szCs w:val="20"/>
           <w:lang w:eastAsia="es-ES"/>
         </w:rPr>
-        <w:t>: Fragmento que pinta la lista de pedidos del usuario iniciado.</w:t>
-      </w:r>
+        <w:t xml:space="preserve">: Clase encargada de modificar las peticiones de manera que se puedan </w:t>
+      </w:r>
+      <w:r>
+        <w:rPr>
+          <w:rFonts w:eastAsia="Times New Roman" w:cstheme="minorHAnsi"/>
+          <w:color w:val="000000"/>
+          <w:sz w:val="20"/>
+          <w:szCs w:val="20"/>
+          <w:lang w:eastAsia="es-ES"/>
+        </w:rPr>
+        <w:t>en poner en contacto con el api.</w:t>
+      </w:r>
+    </w:p>
+    <w:p>
+      <w:pPr>
+        <w:spacing w:after="0" w:line="240" w:lineRule="auto"/>
+        <w:jc w:val="both"/>
+        <w:rPr>
+          <w:rFonts w:eastAsia="Times New Roman" w:cstheme="minorHAnsi"/>
+          <w:color w:val="000000"/>
+          <w:sz w:val="20"/>
+          <w:szCs w:val="20"/>
+          <w:lang w:eastAsia="es-ES"/>
+        </w:rPr>
+      </w:pPr>
+    </w:p>
+    <w:p>
+      <w:pPr>
+        <w:spacing w:after="0" w:line="240" w:lineRule="auto"/>
+        <w:jc w:val="both"/>
+        <w:rPr>
+          <w:rFonts w:eastAsia="Times New Roman" w:cstheme="minorHAnsi"/>
+          <w:b/>
+          <w:color w:val="000000"/>
+          <w:sz w:val="20"/>
+          <w:szCs w:val="20"/>
+          <w:lang w:eastAsia="es-ES"/>
+        </w:rPr>
+      </w:pPr>
+      <w:r>
+        <w:rPr>
+          <w:rFonts w:eastAsia="Times New Roman" w:cstheme="minorHAnsi"/>
+          <w:b/>
+          <w:color w:val="000000"/>
+          <w:sz w:val="20"/>
+          <w:szCs w:val="20"/>
+          <w:lang w:eastAsia="es-ES"/>
+        </w:rPr>
+        <w:t xml:space="preserve">Paquete </w:t>
+      </w:r>
+      <w:proofErr w:type="spellStart"/>
+      <w:r>
+        <w:rPr>
+          <w:rFonts w:eastAsia="Times New Roman" w:cstheme="minorHAnsi"/>
+          <w:b/>
+          <w:color w:val="000000"/>
+          <w:sz w:val="20"/>
+          <w:szCs w:val="20"/>
+          <w:lang w:eastAsia="es-ES"/>
+        </w:rPr>
+        <w:t>ui</w:t>
+      </w:r>
+      <w:proofErr w:type="spellEnd"/>
+      <w:r>
+        <w:rPr>
+          <w:rFonts w:eastAsia="Times New Roman" w:cstheme="minorHAnsi"/>
+          <w:b/>
+          <w:color w:val="000000"/>
+          <w:sz w:val="20"/>
+          <w:szCs w:val="20"/>
+          <w:lang w:eastAsia="es-ES"/>
+        </w:rPr>
+        <w:t>:</w:t>
+      </w:r>
+    </w:p>
+    <w:p>
+      <w:pPr>
+        <w:spacing w:after="0" w:line="240" w:lineRule="auto"/>
+        <w:jc w:val="both"/>
+        <w:rPr>
+          <w:rFonts w:eastAsia="Times New Roman" w:cstheme="minorHAnsi"/>
+          <w:color w:val="000000"/>
+          <w:sz w:val="20"/>
+          <w:szCs w:val="20"/>
+          <w:lang w:eastAsia="es-ES"/>
+        </w:rPr>
+      </w:pPr>
+    </w:p>
+    <w:p>
+      <w:pPr>
+        <w:spacing w:after="0" w:line="240" w:lineRule="auto"/>
+        <w:jc w:val="both"/>
+        <w:rPr>
+          <w:rFonts w:eastAsia="Times New Roman" w:cstheme="minorHAnsi"/>
+          <w:color w:val="000000"/>
+          <w:sz w:val="20"/>
+          <w:szCs w:val="20"/>
+          <w:lang w:eastAsia="es-ES"/>
+        </w:rPr>
+      </w:pPr>
+      <w:r>
+        <w:rPr>
+          <w:rFonts w:eastAsia="Times New Roman" w:cstheme="minorHAnsi"/>
+          <w:color w:val="000000"/>
+          <w:sz w:val="20"/>
+          <w:szCs w:val="20"/>
+          <w:lang w:eastAsia="es-ES"/>
+        </w:rPr>
+        <w:tab/>
+        <w:t>Paquete en los que se definen los fragmentos de la página principal de la aplicación.</w:t>
+      </w:r>
+    </w:p>
+    <w:p>
+      <w:pPr>
+        <w:spacing w:after="0" w:line="240" w:lineRule="auto"/>
+        <w:jc w:val="both"/>
+        <w:rPr>
+          <w:rFonts w:eastAsia="Times New Roman" w:cstheme="minorHAnsi"/>
+          <w:color w:val="000000"/>
+          <w:sz w:val="20"/>
+          <w:szCs w:val="20"/>
+          <w:lang w:eastAsia="es-ES"/>
+        </w:rPr>
+      </w:pPr>
     </w:p>
     <w:p>
       <w:pPr>
@@ -17658,15 +17664,27 @@
           <w:lang w:eastAsia="es-ES"/>
         </w:rPr>
       </w:pPr>
-      <w:r>
-        <w:rPr>
-          <w:rFonts w:eastAsia="Times New Roman" w:cstheme="minorHAnsi"/>
-          <w:color w:val="000000"/>
-          <w:sz w:val="20"/>
-          <w:szCs w:val="20"/>
-          <w:lang w:eastAsia="es-ES"/>
-        </w:rPr>
-        <w:t>Pedidos: Fragmento que pinta la lista de todos los pedidos sin asignar.</w:t>
+      <w:proofErr w:type="spellStart"/>
+      <w:r>
+        <w:rPr>
+          <w:rFonts w:eastAsia="Times New Roman" w:cstheme="minorHAnsi"/>
+          <w:color w:val="000000"/>
+          <w:sz w:val="20"/>
+          <w:szCs w:val="20"/>
+          <w:lang w:eastAsia="es-ES"/>
+        </w:rPr>
+        <w:t>MisPedidos</w:t>
+      </w:r>
+      <w:proofErr w:type="spellEnd"/>
+      <w:r>
+        <w:rPr>
+          <w:rFonts w:eastAsia="Times New Roman" w:cstheme="minorHAnsi"/>
+          <w:color w:val="000000"/>
+          <w:sz w:val="20"/>
+          <w:szCs w:val="20"/>
+          <w:lang w:eastAsia="es-ES"/>
+        </w:rPr>
+        <w:t>: Fragmento que pinta la lista de pedidos del usuario iniciado.</w:t>
       </w:r>
     </w:p>
     <w:p>
@@ -17687,6 +17705,35 @@
           <w:lang w:eastAsia="es-ES"/>
         </w:rPr>
       </w:pPr>
+      <w:r>
+        <w:rPr>
+          <w:rFonts w:eastAsia="Times New Roman" w:cstheme="minorHAnsi"/>
+          <w:color w:val="000000"/>
+          <w:sz w:val="20"/>
+          <w:szCs w:val="20"/>
+          <w:lang w:eastAsia="es-ES"/>
+        </w:rPr>
+        <w:t>Pedidos: Fragmento que pinta la lista de todos los pedidos sin asignar.</w:t>
+      </w:r>
+    </w:p>
+    <w:p>
+      <w:pPr>
+        <w:pStyle w:val="Prrafodelista"/>
+        <w:numPr>
+          <w:ilvl w:val="0"/>
+          <w:numId w:val="18"/>
+        </w:numPr>
+        <w:spacing w:after="0" w:line="240" w:lineRule="auto"/>
+        <w:ind w:left="1276" w:hanging="567"/>
+        <w:jc w:val="both"/>
+        <w:rPr>
+          <w:rFonts w:eastAsia="Times New Roman" w:cstheme="minorHAnsi"/>
+          <w:color w:val="000000"/>
+          <w:sz w:val="20"/>
+          <w:szCs w:val="20"/>
+          <w:lang w:eastAsia="es-ES"/>
+        </w:rPr>
+      </w:pPr>
       <w:proofErr w:type="spellStart"/>
       <w:r>
         <w:rPr>
@@ -17699,15 +17746,31 @@
         <w:t>Profile</w:t>
       </w:r>
       <w:proofErr w:type="spellEnd"/>
+    </w:p>
+    <w:p>
+      <w:pPr>
+        <w:pStyle w:val="Prrafodelista"/>
+        <w:spacing w:after="0" w:line="240" w:lineRule="auto"/>
+        <w:ind w:left="1843"/>
+        <w:jc w:val="both"/>
+        <w:rPr>
+          <w:rFonts w:eastAsia="Times New Roman" w:cstheme="minorHAnsi"/>
+          <w:color w:val="000000"/>
+          <w:sz w:val="20"/>
+          <w:szCs w:val="20"/>
+          <w:lang w:eastAsia="es-ES"/>
+        </w:rPr>
+      </w:pPr>
     </w:p>
     <w:p>
       <w:pPr>
         <w:pStyle w:val="Prrafodelista"/>
         <w:numPr>
           <w:ilvl w:val="1"/>
-          <w:numId w:val="18"/>
+          <w:numId w:val="22"/>
         </w:numPr>
         <w:spacing w:after="0" w:line="240" w:lineRule="auto"/>
+        <w:ind w:left="1843" w:hanging="567"/>
         <w:jc w:val="both"/>
         <w:rPr>
           <w:rFonts w:eastAsia="Times New Roman" w:cstheme="minorHAnsi"/>
@@ -17745,9 +17808,10 @@
         <w:pStyle w:val="Prrafodelista"/>
         <w:numPr>
           <w:ilvl w:val="1"/>
-          <w:numId w:val="18"/>
+          <w:numId w:val="22"/>
         </w:numPr>
         <w:spacing w:after="0" w:line="240" w:lineRule="auto"/>
+        <w:ind w:left="1843" w:hanging="567"/>
         <w:jc w:val="both"/>
         <w:rPr>
           <w:rFonts w:eastAsia="Times New Roman" w:cstheme="minorHAnsi"/>
@@ -17807,9 +17871,10 @@
         <w:pStyle w:val="Prrafodelista"/>
         <w:numPr>
           <w:ilvl w:val="1"/>
-          <w:numId w:val="18"/>
+          <w:numId w:val="22"/>
         </w:numPr>
         <w:spacing w:after="0" w:line="240" w:lineRule="auto"/>
+        <w:ind w:left="1843" w:hanging="567"/>
         <w:jc w:val="both"/>
         <w:rPr>
           <w:rFonts w:eastAsia="Times New Roman" w:cstheme="minorHAnsi"/>
@@ -17899,7 +17964,29 @@
           <w:szCs w:val="20"/>
           <w:lang w:eastAsia="es-ES"/>
         </w:rPr>
-        <w:t>DellateActivity</w:t>
+        <w:t>De</w:t>
+      </w:r>
+      <w:r>
+        <w:rPr>
+          <w:rFonts w:eastAsia="Times New Roman" w:cstheme="minorHAnsi"/>
+          <w:b/>
+          <w:color w:val="000000"/>
+          <w:sz w:val="20"/>
+          <w:szCs w:val="20"/>
+          <w:lang w:eastAsia="es-ES"/>
+        </w:rPr>
+        <w:t>ta</w:t>
+      </w:r>
+      <w:r>
+        <w:rPr>
+          <w:rFonts w:eastAsia="Times New Roman" w:cstheme="minorHAnsi"/>
+          <w:b/>
+          <w:color w:val="000000"/>
+          <w:sz w:val="20"/>
+          <w:szCs w:val="20"/>
+          <w:lang w:eastAsia="es-ES"/>
+        </w:rPr>
+        <w:t>lleActivity</w:t>
       </w:r>
       <w:proofErr w:type="spellEnd"/>
       <w:r>
@@ -17942,6 +18029,20 @@
         <w:jc w:val="both"/>
         <w:rPr>
           <w:rFonts w:eastAsia="Times New Roman" w:cstheme="minorHAnsi"/>
+          <w:b/>
+          <w:color w:val="000000"/>
+          <w:sz w:val="20"/>
+          <w:szCs w:val="20"/>
+          <w:lang w:eastAsia="es-ES"/>
+        </w:rPr>
+      </w:pPr>
+    </w:p>
+    <w:p>
+      <w:pPr>
+        <w:spacing w:after="0" w:line="240" w:lineRule="auto"/>
+        <w:jc w:val="both"/>
+        <w:rPr>
+          <w:rFonts w:eastAsia="Times New Roman" w:cstheme="minorHAnsi"/>
           <w:color w:val="000000"/>
           <w:sz w:val="20"/>
           <w:szCs w:val="20"/>
@@ -18023,6 +18124,20 @@
         <w:jc w:val="both"/>
         <w:rPr>
           <w:rFonts w:eastAsia="Times New Roman" w:cstheme="minorHAnsi"/>
+          <w:b/>
+          <w:color w:val="000000"/>
+          <w:sz w:val="20"/>
+          <w:szCs w:val="20"/>
+          <w:lang w:eastAsia="es-ES"/>
+        </w:rPr>
+      </w:pPr>
+    </w:p>
+    <w:p>
+      <w:pPr>
+        <w:spacing w:after="0" w:line="240" w:lineRule="auto"/>
+        <w:jc w:val="both"/>
+        <w:rPr>
+          <w:rFonts w:eastAsia="Times New Roman" w:cstheme="minorHAnsi"/>
           <w:color w:val="000000"/>
           <w:sz w:val="20"/>
           <w:szCs w:val="20"/>
@@ -18104,6 +18219,20 @@
         <w:jc w:val="both"/>
         <w:rPr>
           <w:rFonts w:eastAsia="Times New Roman" w:cstheme="minorHAnsi"/>
+          <w:b/>
+          <w:color w:val="000000"/>
+          <w:sz w:val="20"/>
+          <w:szCs w:val="20"/>
+          <w:lang w:eastAsia="es-ES"/>
+        </w:rPr>
+      </w:pPr>
+    </w:p>
+    <w:p>
+      <w:pPr>
+        <w:spacing w:after="0" w:line="240" w:lineRule="auto"/>
+        <w:jc w:val="both"/>
+        <w:rPr>
+          <w:rFonts w:eastAsia="Times New Roman" w:cstheme="minorHAnsi"/>
           <w:color w:val="000000"/>
           <w:sz w:val="20"/>
           <w:szCs w:val="20"/>
@@ -18163,12 +18292,28 @@
         <w:jc w:val="both"/>
         <w:rPr>
           <w:rFonts w:eastAsia="Times New Roman" w:cstheme="minorHAnsi"/>
-          <w:color w:val="000000"/>
-          <w:sz w:val="20"/>
-          <w:szCs w:val="20"/>
-          <w:lang w:eastAsia="es-ES"/>
-        </w:rPr>
-      </w:pPr>
+          <w:b/>
+          <w:color w:val="000000"/>
+          <w:sz w:val="20"/>
+          <w:szCs w:val="20"/>
+          <w:lang w:eastAsia="es-ES"/>
+        </w:rPr>
+      </w:pPr>
+    </w:p>
+    <w:p>
+      <w:pPr>
+        <w:spacing w:after="0" w:line="240" w:lineRule="auto"/>
+        <w:jc w:val="both"/>
+        <w:rPr>
+          <w:rFonts w:eastAsia="Times New Roman" w:cstheme="minorHAnsi"/>
+          <w:color w:val="000000"/>
+          <w:sz w:val="20"/>
+          <w:szCs w:val="20"/>
+          <w:lang w:eastAsia="es-ES"/>
+        </w:rPr>
+      </w:pPr>
+      <w:bookmarkStart w:id="0" w:name="_GoBack"/>
+      <w:bookmarkEnd w:id="0"/>
       <w:proofErr w:type="spellStart"/>
       <w:r>
         <w:rPr>
@@ -18626,6 +18771,119 @@
     </w:lvl>
   </w:abstractNum>
   <w:abstractNum w:abstractNumId="1" w15:restartNumberingAfterBreak="0">
+    <w:nsid w:val="160B4A21"/>
+    <w:multiLevelType w:val="hybridMultilevel"/>
+    <w:tmpl w:val="376A666A"/>
+    <w:lvl w:ilvl="0" w:tplc="0C0A0001">
+      <w:start w:val="1"/>
+      <w:numFmt w:val="bullet"/>
+      <w:lvlText w:val=""/>
+      <w:lvlJc w:val="left"/>
+      <w:pPr>
+        <w:ind w:left="720" w:hanging="360"/>
+      </w:pPr>
+      <w:rPr>
+        <w:rFonts w:ascii="Symbol" w:hAnsi="Symbol" w:hint="default"/>
+      </w:rPr>
+    </w:lvl>
+    <w:lvl w:ilvl="1" w:tplc="0C0A000B">
+      <w:start w:val="1"/>
+      <w:numFmt w:val="bullet"/>
+      <w:lvlText w:val=""/>
+      <w:lvlJc w:val="left"/>
+      <w:pPr>
+        <w:ind w:left="1440" w:hanging="360"/>
+      </w:pPr>
+      <w:rPr>
+        <w:rFonts w:ascii="Wingdings" w:hAnsi="Wingdings" w:hint="default"/>
+      </w:rPr>
+    </w:lvl>
+    <w:lvl w:ilvl="2" w:tplc="0C0A0005" w:tentative="1">
+      <w:start w:val="1"/>
+      <w:numFmt w:val="bullet"/>
+      <w:lvlText w:val=""/>
+      <w:lvlJc w:val="left"/>
+      <w:pPr>
+        <w:ind w:left="2160" w:hanging="360"/>
+      </w:pPr>
+      <w:rPr>
+        <w:rFonts w:ascii="Wingdings" w:hAnsi="Wingdings" w:hint="default"/>
+      </w:rPr>
+    </w:lvl>
+    <w:lvl w:ilvl="3" w:tplc="0C0A0001" w:tentative="1">
+      <w:start w:val="1"/>
+      <w:numFmt w:val="bullet"/>
+      <w:lvlText w:val=""/>
+      <w:lvlJc w:val="left"/>
+      <w:pPr>
+        <w:ind w:left="2880" w:hanging="360"/>
+      </w:pPr>
+      <w:rPr>
+        <w:rFonts w:ascii="Symbol" w:hAnsi="Symbol" w:hint="default"/>
+      </w:rPr>
+    </w:lvl>
+    <w:lvl w:ilvl="4" w:tplc="0C0A0003" w:tentative="1">
+      <w:start w:val="1"/>
+      <w:numFmt w:val="bullet"/>
+      <w:lvlText w:val="o"/>
+      <w:lvlJc w:val="left"/>
+      <w:pPr>
+        <w:ind w:left="3600" w:hanging="360"/>
+      </w:pPr>
+      <w:rPr>
+        <w:rFonts w:ascii="Courier New" w:hAnsi="Courier New" w:cs="Courier New" w:hint="default"/>
+      </w:rPr>
+    </w:lvl>
+    <w:lvl w:ilvl="5" w:tplc="0C0A0005" w:tentative="1">
+      <w:start w:val="1"/>
+      <w:numFmt w:val="bullet"/>
+      <w:lvlText w:val=""/>
+      <w:lvlJc w:val="left"/>
+      <w:pPr>
+        <w:ind w:left="4320" w:hanging="360"/>
+      </w:pPr>
+      <w:rPr>
+        <w:rFonts w:ascii="Wingdings" w:hAnsi="Wingdings" w:hint="default"/>
+      </w:rPr>
+    </w:lvl>
+    <w:lvl w:ilvl="6" w:tplc="0C0A0001" w:tentative="1">
+      <w:start w:val="1"/>
+      <w:numFmt w:val="bullet"/>
+      <w:lvlText w:val=""/>
+      <w:lvlJc w:val="left"/>
+      <w:pPr>
+        <w:ind w:left="5040" w:hanging="360"/>
+      </w:pPr>
+      <w:rPr>
+        <w:rFonts w:ascii="Symbol" w:hAnsi="Symbol" w:hint="default"/>
+      </w:rPr>
+    </w:lvl>
+    <w:lvl w:ilvl="7" w:tplc="0C0A0003" w:tentative="1">
+      <w:start w:val="1"/>
+      <w:numFmt w:val="bullet"/>
+      <w:lvlText w:val="o"/>
+      <w:lvlJc w:val="left"/>
+      <w:pPr>
+        <w:ind w:left="5760" w:hanging="360"/>
+      </w:pPr>
+      <w:rPr>
+        <w:rFonts w:ascii="Courier New" w:hAnsi="Courier New" w:cs="Courier New" w:hint="default"/>
+      </w:rPr>
+    </w:lvl>
+    <w:lvl w:ilvl="8" w:tplc="0C0A0005" w:tentative="1">
+      <w:start w:val="1"/>
+      <w:numFmt w:val="bullet"/>
+      <w:lvlText w:val=""/>
+      <w:lvlJc w:val="left"/>
+      <w:pPr>
+        <w:ind w:left="6480" w:hanging="360"/>
+      </w:pPr>
+      <w:rPr>
+        <w:rFonts w:ascii="Wingdings" w:hAnsi="Wingdings" w:hint="default"/>
+      </w:rPr>
+    </w:lvl>
+  </w:abstractNum>
+  <w:abstractNum w:abstractNumId="2" w15:restartNumberingAfterBreak="0">
     <w:nsid w:val="1C663130"/>
     <w:multiLevelType w:val="multilevel"/>
     <w:tmpl w:val="517ED0A4"/>
@@ -18774,7 +19032,7 @@
       </w:rPr>
     </w:lvl>
   </w:abstractNum>
-  <w:abstractNum w:abstractNumId="2" w15:restartNumberingAfterBreak="0">
+  <w:abstractNum w:abstractNumId="3" w15:restartNumberingAfterBreak="0">
     <w:nsid w:val="1F454451"/>
     <w:multiLevelType w:val="multilevel"/>
     <w:tmpl w:val="4CE45736"/>
@@ -18923,7 +19181,7 @@
       </w:rPr>
     </w:lvl>
   </w:abstractNum>
-  <w:abstractNum w:abstractNumId="3" w15:restartNumberingAfterBreak="0">
+  <w:abstractNum w:abstractNumId="4" w15:restartNumberingAfterBreak="0">
     <w:nsid w:val="2297242F"/>
     <w:multiLevelType w:val="hybridMultilevel"/>
     <w:tmpl w:val="A6B61DD2"/>
@@ -19036,7 +19294,7 @@
       </w:rPr>
     </w:lvl>
   </w:abstractNum>
-  <w:abstractNum w:abstractNumId="4" w15:restartNumberingAfterBreak="0">
+  <w:abstractNum w:abstractNumId="5" w15:restartNumberingAfterBreak="0">
     <w:nsid w:val="26CE7780"/>
     <w:multiLevelType w:val="multilevel"/>
     <w:tmpl w:val="5CE2BF32"/>
@@ -19185,7 +19443,7 @@
       </w:rPr>
     </w:lvl>
   </w:abstractNum>
-  <w:abstractNum w:abstractNumId="5" w15:restartNumberingAfterBreak="0">
+  <w:abstractNum w:abstractNumId="6" w15:restartNumberingAfterBreak="0">
     <w:nsid w:val="331C653F"/>
     <w:multiLevelType w:val="hybridMultilevel"/>
     <w:tmpl w:val="00F03BA2"/>
@@ -19298,7 +19556,7 @@
       </w:rPr>
     </w:lvl>
   </w:abstractNum>
-  <w:abstractNum w:abstractNumId="6" w15:restartNumberingAfterBreak="0">
+  <w:abstractNum w:abstractNumId="7" w15:restartNumberingAfterBreak="0">
     <w:nsid w:val="352D4228"/>
     <w:multiLevelType w:val="multilevel"/>
     <w:tmpl w:val="696A72B4"/>
@@ -19447,7 +19705,7 @@
       </w:rPr>
     </w:lvl>
   </w:abstractNum>
-  <w:abstractNum w:abstractNumId="7" w15:restartNumberingAfterBreak="0">
+  <w:abstractNum w:abstractNumId="8" w15:restartNumberingAfterBreak="0">
     <w:nsid w:val="3B225750"/>
     <w:multiLevelType w:val="multilevel"/>
     <w:tmpl w:val="9EC43D3C"/>
@@ -19596,7 +19854,7 @@
       </w:rPr>
     </w:lvl>
   </w:abstractNum>
-  <w:abstractNum w:abstractNumId="8" w15:restartNumberingAfterBreak="0">
+  <w:abstractNum w:abstractNumId="9" w15:restartNumberingAfterBreak="0">
     <w:nsid w:val="3D867740"/>
     <w:multiLevelType w:val="multilevel"/>
     <w:tmpl w:val="4460629C"/>
@@ -19745,7 +20003,7 @@
       </w:rPr>
     </w:lvl>
   </w:abstractNum>
-  <w:abstractNum w:abstractNumId="9" w15:restartNumberingAfterBreak="0">
+  <w:abstractNum w:abstractNumId="10" w15:restartNumberingAfterBreak="0">
     <w:nsid w:val="42AB571F"/>
     <w:multiLevelType w:val="multilevel"/>
     <w:tmpl w:val="06740E7E"/>
@@ -19894,7 +20152,7 @@
       </w:rPr>
     </w:lvl>
   </w:abstractNum>
-  <w:abstractNum w:abstractNumId="10" w15:restartNumberingAfterBreak="0">
+  <w:abstractNum w:abstractNumId="11" w15:restartNumberingAfterBreak="0">
     <w:nsid w:val="450D51C2"/>
     <w:multiLevelType w:val="multilevel"/>
     <w:tmpl w:val="AB1A8884"/>
@@ -20043,7 +20301,7 @@
       </w:rPr>
     </w:lvl>
   </w:abstractNum>
-  <w:abstractNum w:abstractNumId="11" w15:restartNumberingAfterBreak="0">
+  <w:abstractNum w:abstractNumId="12" w15:restartNumberingAfterBreak="0">
     <w:nsid w:val="5574082A"/>
     <w:multiLevelType w:val="multilevel"/>
     <w:tmpl w:val="C3EE06DE"/>
@@ -20192,7 +20450,7 @@
       </w:rPr>
     </w:lvl>
   </w:abstractNum>
-  <w:abstractNum w:abstractNumId="12" w15:restartNumberingAfterBreak="0">
+  <w:abstractNum w:abstractNumId="13" w15:restartNumberingAfterBreak="0">
     <w:nsid w:val="57592B76"/>
     <w:multiLevelType w:val="multilevel"/>
     <w:tmpl w:val="27D43BF4"/>
@@ -20341,7 +20599,7 @@
       </w:rPr>
     </w:lvl>
   </w:abstractNum>
-  <w:abstractNum w:abstractNumId="13" w15:restartNumberingAfterBreak="0">
+  <w:abstractNum w:abstractNumId="14" w15:restartNumberingAfterBreak="0">
     <w:nsid w:val="578B4AEE"/>
     <w:multiLevelType w:val="multilevel"/>
     <w:tmpl w:val="91866BC6"/>
@@ -20490,7 +20748,7 @@
       </w:rPr>
     </w:lvl>
   </w:abstractNum>
-  <w:abstractNum w:abstractNumId="14" w15:restartNumberingAfterBreak="0">
+  <w:abstractNum w:abstractNumId="15" w15:restartNumberingAfterBreak="0">
     <w:nsid w:val="5A1345F6"/>
     <w:multiLevelType w:val="hybridMultilevel"/>
     <w:tmpl w:val="84C2AF38"/>
@@ -20603,7 +20861,7 @@
       </w:rPr>
     </w:lvl>
   </w:abstractNum>
-  <w:abstractNum w:abstractNumId="15" w15:restartNumberingAfterBreak="0">
+  <w:abstractNum w:abstractNumId="16" w15:restartNumberingAfterBreak="0">
     <w:nsid w:val="5B8958B0"/>
     <w:multiLevelType w:val="multilevel"/>
     <w:tmpl w:val="2884BCB8"/>
@@ -20716,7 +20974,7 @@
       </w:rPr>
     </w:lvl>
   </w:abstractNum>
-  <w:abstractNum w:abstractNumId="16" w15:restartNumberingAfterBreak="0">
+  <w:abstractNum w:abstractNumId="17" w15:restartNumberingAfterBreak="0">
     <w:nsid w:val="6A701341"/>
     <w:multiLevelType w:val="multilevel"/>
     <w:tmpl w:val="A1941DDA"/>
@@ -20865,7 +21123,7 @@
       </w:rPr>
     </w:lvl>
   </w:abstractNum>
-  <w:abstractNum w:abstractNumId="17" w15:restartNumberingAfterBreak="0">
+  <w:abstractNum w:abstractNumId="18" w15:restartNumberingAfterBreak="0">
     <w:nsid w:val="6A8706BB"/>
     <w:multiLevelType w:val="hybridMultilevel"/>
     <w:tmpl w:val="AD701984"/>
@@ -20951,7 +21209,7 @@
       </w:pPr>
     </w:lvl>
   </w:abstractNum>
-  <w:abstractNum w:abstractNumId="18" w15:restartNumberingAfterBreak="0">
+  <w:abstractNum w:abstractNumId="19" w15:restartNumberingAfterBreak="0">
     <w:nsid w:val="6F607398"/>
     <w:multiLevelType w:val="hybridMultilevel"/>
     <w:tmpl w:val="FEE667A8"/>
@@ -21064,7 +21322,7 @@
       </w:rPr>
     </w:lvl>
   </w:abstractNum>
-  <w:abstractNum w:abstractNumId="19" w15:restartNumberingAfterBreak="0">
+  <w:abstractNum w:abstractNumId="20" w15:restartNumberingAfterBreak="0">
     <w:nsid w:val="71035D11"/>
     <w:multiLevelType w:val="multilevel"/>
     <w:tmpl w:val="18ACE2A0"/>
@@ -21213,7 +21471,7 @@
       </w:rPr>
     </w:lvl>
   </w:abstractNum>
-  <w:abstractNum w:abstractNumId="20" w15:restartNumberingAfterBreak="0">
+  <w:abstractNum w:abstractNumId="21" w15:restartNumberingAfterBreak="0">
     <w:nsid w:val="75C26483"/>
     <w:multiLevelType w:val="multilevel"/>
     <w:tmpl w:val="60CE1F72"/>
@@ -21363,67 +21621,70 @@
     </w:lvl>
   </w:abstractNum>
   <w:num w:numId="1">
+    <w:abstractNumId w:val="3"/>
+  </w:num>
+  <w:num w:numId="2">
+    <w:abstractNumId w:val="5"/>
+  </w:num>
+  <w:num w:numId="3">
+    <w:abstractNumId w:val="11"/>
+  </w:num>
+  <w:num w:numId="4">
+    <w:abstractNumId w:val="17"/>
+  </w:num>
+  <w:num w:numId="5">
+    <w:abstractNumId w:val="10"/>
+  </w:num>
+  <w:num w:numId="6">
     <w:abstractNumId w:val="2"/>
   </w:num>
-  <w:num w:numId="2">
-    <w:abstractNumId w:val="4"/>
+  <w:num w:numId="7">
+    <w:abstractNumId w:val="13"/>
   </w:num>
-  <w:num w:numId="3">
-    <w:abstractNumId w:val="10"/>
+  <w:num w:numId="8">
+    <w:abstractNumId w:val="8"/>
   </w:num>
-  <w:num w:numId="4">
+  <w:num w:numId="9">
     <w:abstractNumId w:val="16"/>
   </w:num>
-  <w:num w:numId="5">
-    <w:abstractNumId w:val="9"/>
+  <w:num w:numId="10">
+    <w:abstractNumId w:val="18"/>
   </w:num>
-  <w:num w:numId="6">
-    <w:abstractNumId w:val="1"/>
-  </w:num>
-  <w:num w:numId="7">
+  <w:num w:numId="11">
     <w:abstractNumId w:val="12"/>
   </w:num>
-  <w:num w:numId="8">
-    <w:abstractNumId w:val="7"/>
+  <w:num w:numId="12">
+    <w:abstractNumId w:val="21"/>
   </w:num>
-  <w:num w:numId="9">
-    <w:abstractNumId w:val="15"/>
-  </w:num>
-  <w:num w:numId="10">
-    <w:abstractNumId w:val="17"/>
-  </w:num>
-  <w:num w:numId="11">
-    <w:abstractNumId w:val="11"/>
-  </w:num>
-  <w:num w:numId="12">
+  <w:num w:numId="13">
     <w:abstractNumId w:val="20"/>
   </w:num>
-  <w:num w:numId="13">
-    <w:abstractNumId w:val="19"/>
-  </w:num>
   <w:num w:numId="14">
-    <w:abstractNumId w:val="13"/>
+    <w:abstractNumId w:val="14"/>
   </w:num>
   <w:num w:numId="15">
     <w:abstractNumId w:val="0"/>
   </w:num>
   <w:num w:numId="16">
-    <w:abstractNumId w:val="8"/>
+    <w:abstractNumId w:val="9"/>
   </w:num>
   <w:num w:numId="17">
+    <w:abstractNumId w:val="7"/>
+  </w:num>
+  <w:num w:numId="18">
+    <w:abstractNumId w:val="19"/>
+  </w:num>
+  <w:num w:numId="19">
+    <w:abstractNumId w:val="4"/>
+  </w:num>
+  <w:num w:numId="20">
     <w:abstractNumId w:val="6"/>
   </w:num>
-  <w:num w:numId="18">
-    <w:abstractNumId w:val="18"/>
+  <w:num w:numId="21">
+    <w:abstractNumId w:val="15"/>
   </w:num>
-  <w:num w:numId="19">
-    <w:abstractNumId w:val="3"/>
-  </w:num>
-  <w:num w:numId="20">
-    <w:abstractNumId w:val="5"/>
-  </w:num>
-  <w:num w:numId="21">
-    <w:abstractNumId w:val="14"/>
+  <w:num w:numId="22">
+    <w:abstractNumId w:val="1"/>
   </w:num>
 </w:numbering>
 </file>

</xml_diff>